<commit_message>
Work item izék initial
</commit_message>
<xml_diff>
--- a/out/Output_fun.docx
+++ b/out/Output_fun.docx
@@ -560,7 +560,7 @@
             </w:pPr>
             <w:r>
               <w:rPr/>
-              <w:t xml:space="preserve">Megrendelő: </w:t>
+              <w:t>Megrendelő: asdasd</w:t>
             </w:r>
           </w:p>
           <w:p>
@@ -1050,7 +1050,7 @@
             </w:r>
             <w:r>
               <w:rPr/>
-              <w:t>2024.06.08</w:t>
+              <w:t>2024.06.10</w:t>
             </w:r>
           </w:p>
         </w:tc>
@@ -2069,7 +2069,7 @@
                 <w:sz w:val="20"/>
                 <w:szCs w:val="20"/>
               </w:rPr>
-              <w:t>2024.06.08                                 …………….……………...</w:t>
+              <w:t>2024.06.10                                 …………….……………...</w:t>
             </w:r>
           </w:p>
           <w:p>
@@ -2127,7 +2127,7 @@
                 <w:sz w:val="20"/>
                 <w:szCs w:val="20"/>
               </w:rPr>
-              <w:t>2024.06.08                                …………….……………...</w:t>
+              <w:t>2024.06.10                                …………….……………...</w:t>
             </w:r>
           </w:p>
           <w:p>

</xml_diff>

<commit_message>
Workitem update fukcing works
</commit_message>
<xml_diff>
--- a/out/Output_fun.docx
+++ b/out/Output_fun.docx
@@ -560,7 +560,7 @@
             </w:pPr>
             <w:r>
               <w:rPr/>
-              <w:t>Megrendelő: asdasd</w:t>
+              <w:t>Megrendelő: Whastz the fuck you</w:t>
             </w:r>
           </w:p>
           <w:p>
@@ -571,7 +571,7 @@
             </w:pPr>
             <w:r>
               <w:rPr/>
-              <w:t xml:space="preserve">Cím: </w:t>
+              <w:t>Cím: Xdddddd</w:t>
             </w:r>
           </w:p>
           <w:p>
@@ -1050,7 +1050,7 @@
             </w:r>
             <w:r>
               <w:rPr/>
-              <w:t>2024.06.10</w:t>
+              <w:t>2024.07.01</w:t>
             </w:r>
           </w:p>
         </w:tc>
@@ -2069,7 +2069,7 @@
                 <w:sz w:val="20"/>
                 <w:szCs w:val="20"/>
               </w:rPr>
-              <w:t>2024.06.10                                 …………….……………...</w:t>
+              <w:t>2024.07.01                                 …………….……………...</w:t>
             </w:r>
           </w:p>
           <w:p>
@@ -2127,7 +2127,7 @@
                 <w:sz w:val="20"/>
                 <w:szCs w:val="20"/>
               </w:rPr>
-              <w:t>2024.06.10                                …………….……………...</w:t>
+              <w:t>2024.07.01                                …………….……………...</w:t>
             </w:r>
           </w:p>
           <w:p>

</xml_diff>

<commit_message>
Working Workitem table (smilewithtear)
</commit_message>
<xml_diff>
--- a/out/Output_fun.docx
+++ b/out/Output_fun.docx
@@ -560,7 +560,7 @@
             </w:pPr>
             <w:r>
               <w:rPr/>
-              <w:t>Megrendelő: Whastz the fuck you</w:t>
+              <w:t>Megrendelő: 45sdfhgr5</w:t>
             </w:r>
           </w:p>
           <w:p>
@@ -571,7 +571,7 @@
             </w:pPr>
             <w:r>
               <w:rPr/>
-              <w:t>Cím: Xdddddd</w:t>
+              <w:t xml:space="preserve">Cím: </w:t>
             </w:r>
           </w:p>
           <w:p>
@@ -1050,7 +1050,7 @@
             </w:r>
             <w:r>
               <w:rPr/>
-              <w:t>2024.07.01</w:t>
+              <w:t>2024.07.02</w:t>
             </w:r>
           </w:p>
         </w:tc>
@@ -2069,7 +2069,7 @@
                 <w:sz w:val="20"/>
                 <w:szCs w:val="20"/>
               </w:rPr>
-              <w:t>2024.07.01                                 …………….……………...</w:t>
+              <w:t>2024.07.02                                 …………….……………...</w:t>
             </w:r>
           </w:p>
           <w:p>
@@ -2127,7 +2127,7 @@
                 <w:sz w:val="20"/>
                 <w:szCs w:val="20"/>
               </w:rPr>
-              <w:t>2024.07.01                                …………….……………...</w:t>
+              <w:t>2024.07.02                                …………….……………...</w:t>
             </w:r>
           </w:p>
           <w:p>

</xml_diff>

<commit_message>
Export from Workitem table wörksz
</commit_message>
<xml_diff>
--- a/out/Output_fun.docx
+++ b/out/Output_fun.docx
@@ -257,7 +257,7 @@
         <w:rPr>
           <w:b/>
         </w:rPr>
-        <w:t>911</w:t>
+        <w:t>913</w:t>
       </w:r>
     </w:p>
     <w:p>
@@ -560,7 +560,7 @@
             </w:pPr>
             <w:r>
               <w:rPr/>
-              <w:t>Megrendelő: 45sdfhgr5</w:t>
+              <w:t>Megrendelő: Példa Péter</w:t>
             </w:r>
           </w:p>
           <w:p>
@@ -571,7 +571,7 @@
             </w:pPr>
             <w:r>
               <w:rPr/>
-              <w:t xml:space="preserve">Cím: </w:t>
+              <w:t>Cím: 9700 Szombathely Nemlétezik utca. 3</w:t>
             </w:r>
           </w:p>
           <w:p>
@@ -582,7 +582,7 @@
             </w:pPr>
             <w:r>
               <w:rPr/>
-              <w:t xml:space="preserve">Elérhetőség: telefon  </w:t>
+              <w:t>Elérhetőség: telefon  6301234567</w:t>
             </w:r>
           </w:p>
           <w:p>
@@ -652,7 +652,7 @@
             </w:r>
             <w:r>
               <w:rPr/>
-              <w:t>Megjegyzés:</w:t>
+              <w:t>Megjegyzés:None</w:t>
             </w:r>
           </w:p>
         </w:tc>
@@ -683,7 +683,7 @@
             </w:pPr>
             <w:r>
               <w:rPr/>
-              <w:t xml:space="preserve">Megnevezés: </w:t>
+              <w:t>Megnevezés: sdsd</w:t>
             </w:r>
           </w:p>
           <w:p>
@@ -693,7 +693,7 @@
             </w:pPr>
             <w:r>
               <w:rPr/>
-              <w:t xml:space="preserve">Típus: </w:t>
+              <w:t>Típus: None</w:t>
             </w:r>
           </w:p>
           <w:p>
@@ -703,7 +703,7 @@
             </w:pPr>
             <w:r>
               <w:rPr/>
-              <w:t xml:space="preserve">Modell: </w:t>
+              <w:t>Modell: None</w:t>
             </w:r>
           </w:p>
         </w:tc>
@@ -811,7 +811,7 @@
             </w:pPr>
             <w:r>
               <w:rPr/>
-              <w:t xml:space="preserve">Hibajelenség: </w:t>
+              <w:t>Hibajelenség: None</w:t>
             </w:r>
           </w:p>
           <w:p>
@@ -821,7 +821,7 @@
             </w:pPr>
             <w:r>
               <w:rPr/>
-              <w:t xml:space="preserve">Tartozékok: </w:t>
+              <w:t>Tartozékok: None</w:t>
             </w:r>
           </w:p>
         </w:tc>
@@ -853,7 +853,7 @@
             </w:pPr>
             <w:r>
               <w:rPr/>
-              <w:t xml:space="preserve">Szerviz diagnózis: </w:t>
+              <w:t>Szerviz diagnózis: None</w:t>
             </w:r>
           </w:p>
         </w:tc>
@@ -1050,7 +1050,7 @@
             </w:r>
             <w:r>
               <w:rPr/>
-              <w:t>2024.07.02</w:t>
+              <w:t>2024.07.07</w:t>
             </w:r>
           </w:p>
         </w:tc>
@@ -2069,7 +2069,7 @@
                 <w:sz w:val="20"/>
                 <w:szCs w:val="20"/>
               </w:rPr>
-              <w:t>2024.07.02                                 …………….……………...</w:t>
+              <w:t>2024.07.07                                 …………….……………...</w:t>
             </w:r>
           </w:p>
           <w:p>
@@ -2127,7 +2127,7 @@
                 <w:sz w:val="20"/>
                 <w:szCs w:val="20"/>
               </w:rPr>
-              <w:t>2024.07.02                                …………….……………...</w:t>
+              <w:t>2024.07.07                                …………….……………...</w:t>
             </w:r>
           </w:p>
           <w:p>

</xml_diff>

<commit_message>
NameSearch WORKSSSS +sexy icon
</commit_message>
<xml_diff>
--- a/out/Output_fun.docx
+++ b/out/Output_fun.docx
@@ -257,7 +257,7 @@
         <w:rPr>
           <w:b/>
         </w:rPr>
-        <w:t>913</w:t>
+        <w:t>923</w:t>
       </w:r>
     </w:p>
     <w:p>
@@ -560,7 +560,7 @@
             </w:pPr>
             <w:r>
               <w:rPr/>
-              <w:t>Megrendelő: Példa Péter</w:t>
+              <w:t>Megrendelő: Másik Nber</w:t>
             </w:r>
           </w:p>
           <w:p>
@@ -571,7 +571,7 @@
             </w:pPr>
             <w:r>
               <w:rPr/>
-              <w:t>Cím: 9700 Szombathely Nemlétezik utca. 3</w:t>
+              <w:t>Cím: Hajléktalan</w:t>
             </w:r>
           </w:p>
           <w:p>
@@ -582,7 +582,7 @@
             </w:pPr>
             <w:r>
               <w:rPr/>
-              <w:t>Elérhetőség: telefon  6301234567</w:t>
+              <w:t>Elérhetőség: telefon  6308775959</w:t>
             </w:r>
           </w:p>
           <w:p>
@@ -683,7 +683,7 @@
             </w:pPr>
             <w:r>
               <w:rPr/>
-              <w:t>Megnevezés: sdsd</w:t>
+              <w:t>Megnevezés: sd2</w:t>
             </w:r>
           </w:p>
           <w:p>

</xml_diff>